<commit_message>
add more experiments when I try to solve koans, add a remember note
</commit_message>
<xml_diff>
--- a/RubyAppunti/Ruby.docx
+++ b/RubyAppunti/Ruby.docx
@@ -67,12 +67,25 @@
       <w:proofErr w:type="spellEnd"/>
     </w:p>
     <w:p>
-      <w:r>
+      <w:pPr>
         <w:rPr>
           <w:b/>
         </w:rPr>
-        <w:t xml:space="preserve">Variabili: </w:t>
-      </w:r>
+      </w:pPr>
+      <w:r>
+        <w:rPr>
+          <w:rStyle w:val="Titolo1Carattere"/>
+        </w:rPr>
+        <w:t>Variabili:</w:t>
+      </w:r>
+      <w:r>
+        <w:rPr>
+          <w:b/>
+        </w:rPr>
+        <w:t xml:space="preserve"> </w:t>
+      </w:r>
+    </w:p>
+    <w:p>
       <w:r>
         <w:t xml:space="preserve">quando si scrivono delle variabili in </w:t>
       </w:r>
@@ -104,6 +117,48 @@
     <w:p>
       <w:pPr>
         <w:rPr>
+          <w:u w:val="single"/>
+        </w:rPr>
+      </w:pPr>
+      <w:r>
+        <w:t xml:space="preserve">Inoltre è possibile usare i </w:t>
+      </w:r>
+      <w:proofErr w:type="gramStart"/>
+      <w:r>
+        <w:t>“::</w:t>
+      </w:r>
+      <w:proofErr w:type="gramEnd"/>
+      <w:r>
+        <w:t>” per riferirsi a una variabile globale se si è in una classe oppure prendendo il nome intero della variabile es. Object::</w:t>
+      </w:r>
+      <w:proofErr w:type="spellStart"/>
+      <w:r>
+        <w:t>variable</w:t>
+      </w:r>
+      <w:proofErr w:type="spellEnd"/>
+      <w:r>
+        <w:t xml:space="preserve"> oppure </w:t>
+      </w:r>
+      <w:proofErr w:type="spellStart"/>
+      <w:r>
+        <w:t>nomeclasse</w:t>
+      </w:r>
+      <w:proofErr w:type="spellEnd"/>
+      <w:r>
+        <w:t>::</w:t>
+      </w:r>
+      <w:proofErr w:type="spellStart"/>
+      <w:r>
+        <w:t>variable</w:t>
+      </w:r>
+      <w:proofErr w:type="spellEnd"/>
+      <w:r>
+        <w:t>.</w:t>
+      </w:r>
+    </w:p>
+    <w:p>
+      <w:pPr>
+        <w:rPr>
           <w:b/>
         </w:rPr>
       </w:pPr>
@@ -116,6 +171,7 @@
       <w:r>
         <w:rPr>
           <w:b/>
+          <w:noProof/>
         </w:rPr>
         <w:drawing>
           <wp:inline distT="0" distB="0" distL="0" distR="0" wp14:anchorId="0FC4FC68" wp14:editId="1313EB5D">
@@ -155,46 +211,6 @@
       </w:r>
     </w:p>
     <w:p>
-      <w:proofErr w:type="gramStart"/>
-      <w:r>
-        <w:rPr>
-          <w:b/>
-        </w:rPr>
-        <w:t>Stampe :</w:t>
-      </w:r>
-      <w:proofErr w:type="gramEnd"/>
-      <w:r>
-        <w:rPr>
-          <w:b/>
-        </w:rPr>
-        <w:t xml:space="preserve"> </w:t>
-      </w:r>
-      <w:proofErr w:type="spellStart"/>
-      <w:r>
-        <w:t>print</w:t>
-      </w:r>
-      <w:proofErr w:type="spellEnd"/>
-      <w:r>
-        <w:t xml:space="preserve">, </w:t>
-      </w:r>
-      <w:proofErr w:type="spellStart"/>
-      <w:r>
-        <w:t>puts</w:t>
-      </w:r>
-      <w:proofErr w:type="spellEnd"/>
-      <w:r>
-        <w:t xml:space="preserve"> , </w:t>
-      </w:r>
-      <w:proofErr w:type="spellStart"/>
-      <w:r>
-        <w:t>printf</w:t>
-      </w:r>
-      <w:proofErr w:type="spellEnd"/>
-      <w:r>
-        <w:t xml:space="preserve"> sono equivalenti</w:t>
-      </w:r>
-    </w:p>
-    <w:p>
       <w:pPr>
         <w:rPr>
           <w:b/>
@@ -203,50 +219,121 @@
       <w:proofErr w:type="gramStart"/>
       <w:r>
         <w:rPr>
+          <w:rStyle w:val="Titolo1Carattere"/>
+        </w:rPr>
+        <w:t>Stampe</w:t>
+      </w:r>
+      <w:r>
+        <w:rPr>
           <w:b/>
         </w:rPr>
+        <w:t xml:space="preserve"> :</w:t>
+      </w:r>
+      <w:proofErr w:type="gramEnd"/>
+      <w:r>
+        <w:rPr>
+          <w:b/>
+        </w:rPr>
+        <w:t xml:space="preserve"> </w:t>
+      </w:r>
+    </w:p>
+    <w:p>
+      <w:proofErr w:type="spellStart"/>
+      <w:r>
+        <w:t>print</w:t>
+      </w:r>
+      <w:proofErr w:type="spellEnd"/>
+      <w:r>
+        <w:t xml:space="preserve">, </w:t>
+      </w:r>
+      <w:proofErr w:type="gramStart"/>
+      <w:r>
+        <w:t>puts ,</w:t>
+      </w:r>
+      <w:proofErr w:type="gramEnd"/>
+      <w:r>
+        <w:t xml:space="preserve"> </w:t>
+      </w:r>
+      <w:proofErr w:type="spellStart"/>
+      <w:r>
+        <w:t>printf</w:t>
+      </w:r>
+      <w:proofErr w:type="spellEnd"/>
+      <w:r>
+        <w:t xml:space="preserve"> sono equivalenti</w:t>
+      </w:r>
+    </w:p>
+    <w:p>
+      <w:pPr>
+        <w:pStyle w:val="Titolo1"/>
+      </w:pPr>
+      <w:proofErr w:type="gramStart"/>
+      <w:r>
         <w:t>Funzioni :</w:t>
       </w:r>
       <w:proofErr w:type="gramEnd"/>
       <w:r>
+        <w:t xml:space="preserve"> </w:t>
+      </w:r>
+    </w:p>
+    <w:p>
+      <w:proofErr w:type="spellStart"/>
+      <w:r>
+        <w:t>def</w:t>
+      </w:r>
+      <w:proofErr w:type="spellEnd"/>
+      <w:r>
+        <w:t xml:space="preserve"> </w:t>
+      </w:r>
+      <w:proofErr w:type="spellStart"/>
+      <w:r>
+        <w:t>method_name</w:t>
+      </w:r>
+      <w:proofErr w:type="spellEnd"/>
+      <w:r>
+        <w:t>(</w:t>
+      </w:r>
+      <w:proofErr w:type="spellStart"/>
+      <w:r>
+        <w:t>variable</w:t>
+      </w:r>
+      <w:proofErr w:type="spellEnd"/>
+      <w:r>
+        <w:t>)</w:t>
+      </w:r>
+    </w:p>
+    <w:p>
+      <w:r>
+        <w:t>result null</w:t>
+      </w:r>
+    </w:p>
+    <w:p>
+      <w:r>
+        <w:t>end</w:t>
+      </w:r>
+    </w:p>
+    <w:p>
+      <w:pPr>
         <w:rPr>
           <w:b/>
         </w:rPr>
+      </w:pPr>
+      <w:proofErr w:type="gramStart"/>
+      <w:r>
+        <w:rPr>
+          <w:rStyle w:val="Titolo1Carattere"/>
+        </w:rPr>
+        <w:t>Commenti :</w:t>
+      </w:r>
+      <w:proofErr w:type="gramEnd"/>
+      <w:r>
+        <w:rPr>
+          <w:b/>
+        </w:rPr>
         <w:t xml:space="preserve"> </w:t>
       </w:r>
     </w:p>
     <w:p>
-      <w:proofErr w:type="spellStart"/>
-      <w:r>
-        <w:t>def</w:t>
-      </w:r>
-      <w:proofErr w:type="spellEnd"/>
-      <w:r>
-        <w:t xml:space="preserve"> </w:t>
-      </w:r>
-      <w:proofErr w:type="spellStart"/>
-      <w:r>
-        <w:t>method_name</w:t>
-      </w:r>
-      <w:proofErr w:type="spellEnd"/>
-    </w:p>
-    <w:p>
-      <w:r>
-        <w:t>result null</w:t>
-      </w:r>
-    </w:p>
-    <w:p>
-      <w:r>
-        <w:t>end</w:t>
-      </w:r>
-    </w:p>
-    <w:p>
-      <w:r>
-        <w:rPr>
-          <w:b/>
-        </w:rPr>
-        <w:t xml:space="preserve">Commenti : </w:t>
-      </w:r>
       <w:r>
         <w:t xml:space="preserve">per i commenti usare # </w:t>
       </w:r>
@@ -256,13 +343,178 @@
       </w:r>
       <w:proofErr w:type="spellEnd"/>
       <w:r>
-        <w:t xml:space="preserve"> singola riga</w:t>
+        <w:t xml:space="preserve"> singola riga </w:t>
+      </w:r>
+    </w:p>
+    <w:p>
+      <w:r>
+        <w:br w:type="page"/>
+      </w:r>
+    </w:p>
+    <w:p>
+      <w:pPr>
+        <w:pStyle w:val="Titolo1"/>
+      </w:pPr>
+      <w:proofErr w:type="spellStart"/>
+      <w:r>
+        <w:lastRenderedPageBreak/>
+        <w:t>Exception</w:t>
+      </w:r>
+      <w:proofErr w:type="spellEnd"/>
+    </w:p>
+    <w:p>
+      <w:r>
+        <w:t xml:space="preserve">C’è un metodo in </w:t>
+      </w:r>
+      <w:proofErr w:type="spellStart"/>
+      <w:r>
+        <w:t>ruby</w:t>
+      </w:r>
+      <w:proofErr w:type="spellEnd"/>
+      <w:r>
+        <w:t xml:space="preserve"> per sollevare eccezioni oltre che con i test:</w:t>
+      </w:r>
+    </w:p>
+    <w:p>
+      <w:r>
+        <w:drawing>
+          <wp:inline distT="0" distB="0" distL="0" distR="0" wp14:anchorId="35C6FD4B" wp14:editId="2DEFFD04">
+            <wp:extent cx="2753109" cy="1543265"/>
+            <wp:effectExtent l="0" t="0" r="9525" b="0"/>
+            <wp:docPr id="2" name="Immagine 2"/>
+            <wp:cNvGraphicFramePr>
+              <a:graphicFrameLocks xmlns:a="http://schemas.openxmlformats.org/drawingml/2006/main" noChangeAspect="1"/>
+            </wp:cNvGraphicFramePr>
+            <a:graphic xmlns:a="http://schemas.openxmlformats.org/drawingml/2006/main">
+              <a:graphicData uri="http://schemas.openxmlformats.org/drawingml/2006/picture">
+                <pic:pic xmlns:pic="http://schemas.openxmlformats.org/drawingml/2006/picture">
+                  <pic:nvPicPr>
+                    <pic:cNvPr id="1" name=""/>
+                    <pic:cNvPicPr/>
+                  </pic:nvPicPr>
+                  <pic:blipFill>
+                    <a:blip r:embed="rId5"/>
+                    <a:stretch>
+                      <a:fillRect/>
+                    </a:stretch>
+                  </pic:blipFill>
+                  <pic:spPr>
+                    <a:xfrm>
+                      <a:off x="0" y="0"/>
+                      <a:ext cx="2753109" cy="1543265"/>
+                    </a:xfrm>
+                    <a:prstGeom prst="rect">
+                      <a:avLst/>
+                    </a:prstGeom>
+                  </pic:spPr>
+                </pic:pic>
+              </a:graphicData>
+            </a:graphic>
+          </wp:inline>
+        </w:drawing>
+      </w:r>
+    </w:p>
+    <w:p>
+      <w:r>
+        <w:t xml:space="preserve">Nel codice dopo il </w:t>
+      </w:r>
+      <w:proofErr w:type="spellStart"/>
+      <w:r>
+        <w:t>begin</w:t>
+      </w:r>
+      <w:proofErr w:type="spellEnd"/>
+      <w:r>
+        <w:t xml:space="preserve"> dovremo inserire </w:t>
+      </w:r>
+      <w:proofErr w:type="gramStart"/>
+      <w:r>
+        <w:t>un eccezione</w:t>
+      </w:r>
+      <w:proofErr w:type="gramEnd"/>
+      <w:r>
+        <w:t xml:space="preserve"> da sollevare </w:t>
+      </w:r>
+      <w:proofErr w:type="spellStart"/>
+      <w:r>
+        <w:t>dopodichè</w:t>
+      </w:r>
+      <w:proofErr w:type="spellEnd"/>
+      <w:r>
+        <w:t xml:space="preserve"> nei rescue </w:t>
+      </w:r>
+      <w:proofErr w:type="spellStart"/>
+      <w:r>
+        <w:t>method</w:t>
+      </w:r>
+      <w:proofErr w:type="spellEnd"/>
+      <w:r>
+        <w:t xml:space="preserve"> possiamo inserire del codice che si “salverà” dall’eccezione </w:t>
+      </w:r>
+      <w:proofErr w:type="spellStart"/>
+      <w:r>
+        <w:t>l’else</w:t>
+      </w:r>
+      <w:proofErr w:type="spellEnd"/>
+      <w:r>
+        <w:t xml:space="preserve"> serve per quando nessuna eccezione viene sollevata ma non viene comunemente usata.</w:t>
+      </w:r>
+    </w:p>
+    <w:p>
+      <w:r>
+        <w:rPr>
+          <w:noProof/>
+        </w:rPr>
+        <w:drawing>
+          <wp:inline distT="0" distB="0" distL="0" distR="0" wp14:anchorId="1BE97645" wp14:editId="5C953E4D">
+            <wp:extent cx="4810125" cy="5772150"/>
+            <wp:effectExtent l="0" t="0" r="9525" b="0"/>
+            <wp:docPr id="3" name="Immagine 3" descr="http://rubylearning.com/images/exception.jpg"/>
+            <wp:cNvGraphicFramePr>
+              <a:graphicFrameLocks xmlns:a="http://schemas.openxmlformats.org/drawingml/2006/main" noChangeAspect="1"/>
+            </wp:cNvGraphicFramePr>
+            <a:graphic xmlns:a="http://schemas.openxmlformats.org/drawingml/2006/main">
+              <a:graphicData uri="http://schemas.openxmlformats.org/drawingml/2006/picture">
+                <pic:pic xmlns:pic="http://schemas.openxmlformats.org/drawingml/2006/picture">
+                  <pic:nvPicPr>
+                    <pic:cNvPr id="0" name="Picture 1" descr="http://rubylearning.com/images/exception.jpg"/>
+                    <pic:cNvPicPr>
+                      <a:picLocks noChangeAspect="1" noChangeArrowheads="1"/>
+                    </pic:cNvPicPr>
+                  </pic:nvPicPr>
+                  <pic:blipFill>
+                    <a:blip r:embed="rId6">
+                      <a:extLst>
+                        <a:ext uri="{28A0092B-C50C-407E-A947-70E740481C1C}">
+                          <a14:useLocalDpi xmlns:a14="http://schemas.microsoft.com/office/drawing/2010/main" val="0"/>
+                        </a:ext>
+                      </a:extLst>
+                    </a:blip>
+                    <a:srcRect/>
+                    <a:stretch>
+                      <a:fillRect/>
+                    </a:stretch>
+                  </pic:blipFill>
+                  <pic:spPr bwMode="auto">
+                    <a:xfrm>
+                      <a:off x="0" y="0"/>
+                      <a:ext cx="4810125" cy="5772150"/>
+                    </a:xfrm>
+                    <a:prstGeom prst="rect">
+                      <a:avLst/>
+                    </a:prstGeom>
+                    <a:noFill/>
+                    <a:ln>
+                      <a:noFill/>
+                    </a:ln>
+                  </pic:spPr>
+                </pic:pic>
+              </a:graphicData>
+            </a:graphic>
+          </wp:inline>
+        </w:drawing>
       </w:r>
       <w:bookmarkStart w:id="0" w:name="_GoBack"/>
       <w:bookmarkEnd w:id="0"/>
-      <w:r>
-        <w:t xml:space="preserve"> </w:t>
-      </w:r>
     </w:p>
     <w:sectPr>
       <w:pgSz w:w="11906" w:h="16838"/>
@@ -733,6 +985,36 @@
       <w:szCs w:val="32"/>
     </w:rPr>
   </w:style>
+  <w:style w:type="paragraph" w:styleId="Testofumetto">
+    <w:name w:val="Balloon Text"/>
+    <w:basedOn w:val="Normale"/>
+    <w:link w:val="TestofumettoCarattere"/>
+    <w:uiPriority w:val="99"/>
+    <w:semiHidden/>
+    <w:unhideWhenUsed/>
+    <w:rsid w:val="006A10FE"/>
+    <w:pPr>
+      <w:spacing w:after="0" w:line="240" w:lineRule="auto"/>
+    </w:pPr>
+    <w:rPr>
+      <w:rFonts w:ascii="Segoe UI" w:hAnsi="Segoe UI" w:cs="Segoe UI"/>
+      <w:sz w:val="18"/>
+      <w:szCs w:val="18"/>
+    </w:rPr>
+  </w:style>
+  <w:style w:type="character" w:customStyle="1" w:styleId="TestofumettoCarattere">
+    <w:name w:val="Testo fumetto Carattere"/>
+    <w:basedOn w:val="Carpredefinitoparagrafo"/>
+    <w:link w:val="Testofumetto"/>
+    <w:uiPriority w:val="99"/>
+    <w:semiHidden/>
+    <w:rsid w:val="006A10FE"/>
+    <w:rPr>
+      <w:rFonts w:ascii="Segoe UI" w:hAnsi="Segoe UI" w:cs="Segoe UI"/>
+      <w:sz w:val="18"/>
+      <w:szCs w:val="18"/>
+    </w:rPr>
+  </w:style>
 </w:styles>
 </file>
 

</xml_diff>